<commit_message>
add a screen Snip of code to the edge detection.docx file
</commit_message>
<xml_diff>
--- a/Edge Detection.docx
+++ b/Edge Detection.docx
@@ -10,48 +10,85 @@
           <w:bCs/>
           <w:sz w:val="28"/>
           <w:szCs w:val="28"/>
-        </w:rPr>
-      </w:pPr>
-      <w:r>
-        <w:rPr>
-          <w:b/>
-          <w:bCs/>
-          <w:sz w:val="28"/>
-          <w:szCs w:val="28"/>
-        </w:rPr>
-        <w:t>First derivative Edge Detection</w:t>
-      </w:r>
-    </w:p>
-    <w:p>
-      <w:pPr>
-        <w:rPr>
-          <w:b/>
-          <w:bCs/>
-          <w:sz w:val="28"/>
-          <w:szCs w:val="28"/>
-        </w:rPr>
-      </w:pPr>
+          <w:rtl/>
+          <w:lang w:bidi="ar-EG"/>
+        </w:rPr>
+      </w:pPr>
+      <w:r>
+        <w:rPr>
+          <w:b/>
+          <w:bCs/>
+          <w:sz w:val="28"/>
+          <w:szCs w:val="28"/>
+        </w:rPr>
+        <w:t xml:space="preserve">Name: </w:t>
+      </w:r>
+      <w:r>
+        <w:rPr>
+          <w:rFonts w:hint="cs"/>
+          <w:b/>
+          <w:bCs/>
+          <w:sz w:val="28"/>
+          <w:szCs w:val="28"/>
+          <w:rtl/>
+          <w:lang w:bidi="ar-EG"/>
+        </w:rPr>
+        <w:t>أحمد رضا سليمان</w:t>
+      </w:r>
       <w:bookmarkStart w:id="0" w:name="_GoBack"/>
       <w:bookmarkEnd w:id="0"/>
     </w:p>
     <w:p>
       <w:pPr>
-        <w:rPr>
-          <w:b/>
-          <w:bCs/>
-          <w:sz w:val="28"/>
-          <w:szCs w:val="28"/>
-        </w:rPr>
-      </w:pPr>
-      <w:r>
-        <w:rPr>
-          <w:b/>
-          <w:bCs/>
-          <w:sz w:val="28"/>
-          <w:szCs w:val="28"/>
-        </w:rPr>
-        <w:t xml:space="preserve">Sobel:   </w:t>
-      </w:r>
+        <w:pBdr>
+          <w:bottom w:val="single" w:sz="6" w:space="1" w:color="auto"/>
+        </w:pBdr>
+        <w:jc w:val="center"/>
+        <w:rPr>
+          <w:b/>
+          <w:bCs/>
+          <w:sz w:val="28"/>
+          <w:szCs w:val="28"/>
+          <w:lang w:bidi="ar-EG"/>
+        </w:rPr>
+      </w:pPr>
+      <w:r>
+        <w:rPr>
+          <w:b/>
+          <w:bCs/>
+          <w:sz w:val="28"/>
+          <w:szCs w:val="28"/>
+          <w:lang w:bidi="ar-EG"/>
+        </w:rPr>
+        <w:t>Sec: 1</w:t>
+      </w:r>
+    </w:p>
+    <w:p>
+      <w:pPr>
+        <w:pBdr>
+          <w:bottom w:val="single" w:sz="6" w:space="1" w:color="auto"/>
+        </w:pBdr>
+        <w:jc w:val="center"/>
+        <w:rPr>
+          <w:b/>
+          <w:bCs/>
+          <w:sz w:val="28"/>
+          <w:szCs w:val="28"/>
+          <w:lang w:bidi="ar-EG"/>
+        </w:rPr>
+      </w:pPr>
+    </w:p>
+    <w:p>
+      <w:pPr>
+        <w:jc w:val="center"/>
+        <w:rPr>
+          <w:b/>
+          <w:bCs/>
+          <w:sz w:val="28"/>
+          <w:szCs w:val="28"/>
+          <w:lang w:bidi="ar-EG"/>
+        </w:rPr>
+      </w:pPr>
       <w:r>
         <w:rPr>
           <w:b/>
@@ -59,12 +96,13 @@
           <w:noProof/>
           <w:sz w:val="28"/>
           <w:szCs w:val="28"/>
+          <w:lang w:bidi="ar-EG"/>
         </w:rPr>
         <w:drawing>
-          <wp:inline distT="0" distB="0" distL="0" distR="0" wp14:anchorId="1417E76A" wp14:editId="1857F999">
-            <wp:extent cx="3067050" cy="3076575"/>
-            <wp:effectExtent l="0" t="0" r="0" b="9525"/>
-            <wp:docPr id="1" name="Picture 1"/>
+          <wp:inline distT="0" distB="0" distL="0" distR="0" wp14:anchorId="17B52A32" wp14:editId="746AEA63">
+            <wp:extent cx="5934075" cy="5286375"/>
+            <wp:effectExtent l="0" t="0" r="9525" b="9525"/>
+            <wp:docPr id="7" name="Picture 7"/>
             <wp:cNvGraphicFramePr>
               <a:graphicFrameLocks xmlns:a="http://schemas.openxmlformats.org/drawingml/2006/main" noChangeAspect="1"/>
             </wp:cNvGraphicFramePr>
@@ -93,7 +131,7 @@
                   <pic:spPr bwMode="auto">
                     <a:xfrm>
                       <a:off x="0" y="0"/>
-                      <a:ext cx="3067050" cy="3076575"/>
+                      <a:ext cx="5934075" cy="5286375"/>
                     </a:xfrm>
                     <a:prstGeom prst="rect">
                       <a:avLst/>
@@ -112,30 +150,205 @@
     </w:p>
     <w:p>
       <w:pPr>
-        <w:rPr>
-          <w:b/>
-          <w:bCs/>
-          <w:sz w:val="28"/>
-          <w:szCs w:val="28"/>
-        </w:rPr>
-      </w:pPr>
-    </w:p>
-    <w:p>
-      <w:pPr>
-        <w:rPr>
-          <w:b/>
-          <w:bCs/>
-          <w:sz w:val="28"/>
-          <w:szCs w:val="28"/>
-        </w:rPr>
-      </w:pPr>
-      <w:r>
-        <w:rPr>
-          <w:b/>
-          <w:bCs/>
-          <w:sz w:val="28"/>
-          <w:szCs w:val="28"/>
-        </w:rPr>
+        <w:jc w:val="center"/>
+        <w:rPr>
+          <w:b/>
+          <w:bCs/>
+          <w:sz w:val="28"/>
+          <w:szCs w:val="28"/>
+          <w:lang w:bidi="ar-EG"/>
+        </w:rPr>
+      </w:pPr>
+    </w:p>
+    <w:p>
+      <w:pPr>
+        <w:jc w:val="center"/>
+        <w:rPr>
+          <w:b/>
+          <w:bCs/>
+          <w:sz w:val="28"/>
+          <w:szCs w:val="28"/>
+        </w:rPr>
+      </w:pPr>
+    </w:p>
+    <w:p>
+      <w:pPr>
+        <w:jc w:val="center"/>
+        <w:rPr>
+          <w:b/>
+          <w:bCs/>
+          <w:sz w:val="28"/>
+          <w:szCs w:val="28"/>
+        </w:rPr>
+      </w:pPr>
+    </w:p>
+    <w:p>
+      <w:pPr>
+        <w:jc w:val="center"/>
+        <w:rPr>
+          <w:b/>
+          <w:bCs/>
+          <w:sz w:val="28"/>
+          <w:szCs w:val="28"/>
+        </w:rPr>
+      </w:pPr>
+    </w:p>
+    <w:p>
+      <w:pPr>
+        <w:jc w:val="center"/>
+        <w:rPr>
+          <w:b/>
+          <w:bCs/>
+          <w:sz w:val="28"/>
+          <w:szCs w:val="28"/>
+        </w:rPr>
+      </w:pPr>
+    </w:p>
+    <w:p>
+      <w:pPr>
+        <w:jc w:val="center"/>
+        <w:rPr>
+          <w:b/>
+          <w:bCs/>
+          <w:sz w:val="28"/>
+          <w:szCs w:val="28"/>
+        </w:rPr>
+      </w:pPr>
+    </w:p>
+    <w:p>
+      <w:pPr>
+        <w:jc w:val="center"/>
+        <w:rPr>
+          <w:b/>
+          <w:bCs/>
+          <w:sz w:val="28"/>
+          <w:szCs w:val="28"/>
+        </w:rPr>
+      </w:pPr>
+    </w:p>
+    <w:p>
+      <w:pPr>
+        <w:jc w:val="center"/>
+        <w:rPr>
+          <w:b/>
+          <w:bCs/>
+          <w:sz w:val="28"/>
+          <w:szCs w:val="28"/>
+        </w:rPr>
+      </w:pPr>
+      <w:r>
+        <w:rPr>
+          <w:b/>
+          <w:bCs/>
+          <w:sz w:val="28"/>
+          <w:szCs w:val="28"/>
+        </w:rPr>
+        <w:t>First derivative Edge Detection</w:t>
+      </w:r>
+    </w:p>
+    <w:p>
+      <w:pPr>
+        <w:rPr>
+          <w:b/>
+          <w:bCs/>
+          <w:sz w:val="28"/>
+          <w:szCs w:val="28"/>
+        </w:rPr>
+      </w:pPr>
+    </w:p>
+    <w:p>
+      <w:pPr>
+        <w:rPr>
+          <w:b/>
+          <w:bCs/>
+          <w:sz w:val="28"/>
+          <w:szCs w:val="28"/>
+        </w:rPr>
+      </w:pPr>
+      <w:r>
+        <w:rPr>
+          <w:b/>
+          <w:bCs/>
+          <w:sz w:val="28"/>
+          <w:szCs w:val="28"/>
+        </w:rPr>
+        <w:t xml:space="preserve">Sobel:   </w:t>
+      </w:r>
+      <w:r>
+        <w:rPr>
+          <w:b/>
+          <w:bCs/>
+          <w:noProof/>
+          <w:sz w:val="28"/>
+          <w:szCs w:val="28"/>
+        </w:rPr>
+        <w:drawing>
+          <wp:inline distT="0" distB="0" distL="0" distR="0" wp14:anchorId="1417E76A" wp14:editId="76CFEBE2">
+            <wp:extent cx="3067050" cy="4038600"/>
+            <wp:effectExtent l="0" t="0" r="0" b="0"/>
+            <wp:docPr id="1" name="Picture 1"/>
+            <wp:cNvGraphicFramePr>
+              <a:graphicFrameLocks xmlns:a="http://schemas.openxmlformats.org/drawingml/2006/main" noChangeAspect="1"/>
+            </wp:cNvGraphicFramePr>
+            <a:graphic xmlns:a="http://schemas.openxmlformats.org/drawingml/2006/main">
+              <a:graphicData uri="http://schemas.openxmlformats.org/drawingml/2006/picture">
+                <pic:pic xmlns:pic="http://schemas.openxmlformats.org/drawingml/2006/picture">
+                  <pic:nvPicPr>
+                    <pic:cNvPr id="0" name="Picture 1"/>
+                    <pic:cNvPicPr>
+                      <a:picLocks noChangeAspect="1" noChangeArrowheads="1"/>
+                    </pic:cNvPicPr>
+                  </pic:nvPicPr>
+                  <pic:blipFill>
+                    <a:blip r:embed="rId5">
+                      <a:extLst>
+                        <a:ext uri="{28A0092B-C50C-407E-A947-70E740481C1C}">
+                          <a14:useLocalDpi xmlns:a14="http://schemas.microsoft.com/office/drawing/2010/main" val="0"/>
+                        </a:ext>
+                      </a:extLst>
+                    </a:blip>
+                    <a:srcRect/>
+                    <a:stretch>
+                      <a:fillRect/>
+                    </a:stretch>
+                  </pic:blipFill>
+                  <pic:spPr bwMode="auto">
+                    <a:xfrm>
+                      <a:off x="0" y="0"/>
+                      <a:ext cx="3067050" cy="4038600"/>
+                    </a:xfrm>
+                    <a:prstGeom prst="rect">
+                      <a:avLst/>
+                    </a:prstGeom>
+                    <a:noFill/>
+                    <a:ln>
+                      <a:noFill/>
+                    </a:ln>
+                  </pic:spPr>
+                </pic:pic>
+              </a:graphicData>
+            </a:graphic>
+          </wp:inline>
+        </w:drawing>
+      </w:r>
+    </w:p>
+    <w:p>
+      <w:pPr>
+        <w:rPr>
+          <w:b/>
+          <w:bCs/>
+          <w:sz w:val="28"/>
+          <w:szCs w:val="28"/>
+        </w:rPr>
+      </w:pPr>
+      <w:r>
+        <w:rPr>
+          <w:b/>
+          <w:bCs/>
+          <w:sz w:val="28"/>
+          <w:szCs w:val="28"/>
+        </w:rPr>
+        <w:lastRenderedPageBreak/>
         <w:t xml:space="preserve">Prewitt: </w:t>
       </w:r>
       <w:r>
@@ -164,7 +377,7 @@
                     </pic:cNvPicPr>
                   </pic:nvPicPr>
                   <pic:blipFill>
-                    <a:blip r:embed="rId5">
+                    <a:blip r:embed="rId6">
                       <a:extLst>
                         <a:ext uri="{28A0092B-C50C-407E-A947-70E740481C1C}">
                           <a14:useLocalDpi xmlns:a14="http://schemas.microsoft.com/office/drawing/2010/main" val="0"/>
@@ -205,14 +418,23 @@
           <w:szCs w:val="28"/>
         </w:rPr>
       </w:pPr>
-      <w:r>
-        <w:rPr>
-          <w:b/>
-          <w:bCs/>
-          <w:sz w:val="28"/>
-          <w:szCs w:val="28"/>
-        </w:rPr>
-        <w:lastRenderedPageBreak/>
+    </w:p>
+    <w:p>
+      <w:pPr>
+        <w:rPr>
+          <w:b/>
+          <w:bCs/>
+          <w:sz w:val="28"/>
+          <w:szCs w:val="28"/>
+        </w:rPr>
+      </w:pPr>
+      <w:r>
+        <w:rPr>
+          <w:b/>
+          <w:bCs/>
+          <w:sz w:val="28"/>
+          <w:szCs w:val="28"/>
+        </w:rPr>
         <w:t xml:space="preserve">Roberts: </w:t>
       </w:r>
       <w:r>
@@ -241,7 +463,7 @@
                     </pic:cNvPicPr>
                   </pic:nvPicPr>
                   <pic:blipFill>
-                    <a:blip r:embed="rId6">
+                    <a:blip r:embed="rId7">
                       <a:extLst>
                         <a:ext uri="{28A0092B-C50C-407E-A947-70E740481C1C}">
                           <a14:useLocalDpi xmlns:a14="http://schemas.microsoft.com/office/drawing/2010/main" val="0"/>
@@ -285,126 +507,6 @@
     </w:p>
     <w:p>
       <w:pPr>
-        <w:rPr>
-          <w:b/>
-          <w:bCs/>
-          <w:sz w:val="28"/>
-          <w:szCs w:val="28"/>
-        </w:rPr>
-      </w:pPr>
-    </w:p>
-    <w:p>
-      <w:pPr>
-        <w:rPr>
-          <w:b/>
-          <w:bCs/>
-          <w:sz w:val="28"/>
-          <w:szCs w:val="28"/>
-        </w:rPr>
-      </w:pPr>
-    </w:p>
-    <w:p>
-      <w:pPr>
-        <w:rPr>
-          <w:b/>
-          <w:bCs/>
-          <w:sz w:val="28"/>
-          <w:szCs w:val="28"/>
-        </w:rPr>
-      </w:pPr>
-    </w:p>
-    <w:p>
-      <w:pPr>
-        <w:rPr>
-          <w:b/>
-          <w:bCs/>
-          <w:sz w:val="28"/>
-          <w:szCs w:val="28"/>
-        </w:rPr>
-      </w:pPr>
-    </w:p>
-    <w:p>
-      <w:pPr>
-        <w:rPr>
-          <w:b/>
-          <w:bCs/>
-          <w:sz w:val="28"/>
-          <w:szCs w:val="28"/>
-        </w:rPr>
-      </w:pPr>
-    </w:p>
-    <w:p>
-      <w:pPr>
-        <w:rPr>
-          <w:b/>
-          <w:bCs/>
-          <w:sz w:val="28"/>
-          <w:szCs w:val="28"/>
-        </w:rPr>
-      </w:pPr>
-    </w:p>
-    <w:p>
-      <w:pPr>
-        <w:rPr>
-          <w:b/>
-          <w:bCs/>
-          <w:sz w:val="28"/>
-          <w:szCs w:val="28"/>
-        </w:rPr>
-      </w:pPr>
-    </w:p>
-    <w:p>
-      <w:pPr>
-        <w:rPr>
-          <w:b/>
-          <w:bCs/>
-          <w:sz w:val="28"/>
-          <w:szCs w:val="28"/>
-        </w:rPr>
-      </w:pPr>
-    </w:p>
-    <w:p>
-      <w:pPr>
-        <w:rPr>
-          <w:b/>
-          <w:bCs/>
-          <w:sz w:val="28"/>
-          <w:szCs w:val="28"/>
-        </w:rPr>
-      </w:pPr>
-    </w:p>
-    <w:p>
-      <w:pPr>
-        <w:rPr>
-          <w:b/>
-          <w:bCs/>
-          <w:sz w:val="28"/>
-          <w:szCs w:val="28"/>
-        </w:rPr>
-      </w:pPr>
-    </w:p>
-    <w:p>
-      <w:pPr>
-        <w:rPr>
-          <w:b/>
-          <w:bCs/>
-          <w:sz w:val="28"/>
-          <w:szCs w:val="28"/>
-        </w:rPr>
-      </w:pPr>
-    </w:p>
-    <w:p>
-      <w:pPr>
-        <w:rPr>
-          <w:b/>
-          <w:bCs/>
-          <w:sz w:val="28"/>
-          <w:szCs w:val="28"/>
-        </w:rPr>
-      </w:pPr>
-    </w:p>
-    <w:p>
-      <w:pPr>
         <w:jc w:val="center"/>
         <w:rPr>
           <w:b/>
@@ -423,6 +525,17 @@
         <w:lastRenderedPageBreak/>
         <w:t>Second Derivative Edge Detection</w:t>
       </w:r>
+    </w:p>
+    <w:p>
+      <w:pPr>
+        <w:jc w:val="center"/>
+        <w:rPr>
+          <w:b/>
+          <w:bCs/>
+          <w:sz w:val="28"/>
+          <w:szCs w:val="28"/>
+        </w:rPr>
+      </w:pPr>
     </w:p>
     <w:p>
       <w:pPr>
@@ -468,7 +581,7 @@
                     </pic:cNvPicPr>
                   </pic:nvPicPr>
                   <pic:blipFill>
-                    <a:blip r:embed="rId7">
+                    <a:blip r:embed="rId8">
                       <a:extLst>
                         <a:ext uri="{28A0092B-C50C-407E-A947-70E740481C1C}">
                           <a14:useLocalDpi xmlns:a14="http://schemas.microsoft.com/office/drawing/2010/main" val="0"/>
@@ -544,7 +657,7 @@
                     </pic:cNvPicPr>
                   </pic:nvPicPr>
                   <pic:blipFill>
-                    <a:blip r:embed="rId8">
+                    <a:blip r:embed="rId9">
                       <a:extLst>
                         <a:ext uri="{28A0092B-C50C-407E-A947-70E740481C1C}">
                           <a14:useLocalDpi xmlns:a14="http://schemas.microsoft.com/office/drawing/2010/main" val="0"/>
@@ -602,7 +715,6 @@
           <w:sz w:val="28"/>
           <w:szCs w:val="28"/>
         </w:rPr>
-        <w:lastRenderedPageBreak/>
         <w:t xml:space="preserve">Canny: </w:t>
       </w:r>
       <w:r>
@@ -631,7 +743,7 @@
                     </pic:cNvPicPr>
                   </pic:nvPicPr>
                   <pic:blipFill>
-                    <a:blip r:embed="rId9">
+                    <a:blip r:embed="rId10">
                       <a:extLst>
                         <a:ext uri="{28A0092B-C50C-407E-A947-70E740481C1C}">
                           <a14:useLocalDpi xmlns:a14="http://schemas.microsoft.com/office/drawing/2010/main" val="0"/>
@@ -941,6 +1053,7 @@
     <w:lsdException w:name="HTML Sample" w:semiHidden="1" w:unhideWhenUsed="1"/>
     <w:lsdException w:name="HTML Typewriter" w:semiHidden="1" w:unhideWhenUsed="1"/>
     <w:lsdException w:name="HTML Variable" w:semiHidden="1" w:unhideWhenUsed="1"/>
+    <w:lsdException w:name="Normal Table" w:semiHidden="1" w:unhideWhenUsed="1"/>
     <w:lsdException w:name="annotation subject" w:semiHidden="1" w:unhideWhenUsed="1"/>
     <w:lsdException w:name="No List" w:semiHidden="1" w:unhideWhenUsed="1"/>
     <w:lsdException w:name="Outline List 1" w:semiHidden="1" w:unhideWhenUsed="1"/>
@@ -986,9 +1099,11 @@
     <w:lsdException w:name="Table Subtle 1" w:semiHidden="1" w:unhideWhenUsed="1"/>
     <w:lsdException w:name="Table Subtle 2" w:semiHidden="1" w:unhideWhenUsed="1"/>
     <w:lsdException w:name="Table Web 1" w:semiHidden="1" w:unhideWhenUsed="1"/>
+    <w:lsdException w:name="Table Web 2" w:semiHidden="1" w:unhideWhenUsed="1"/>
     <w:lsdException w:name="Table Web 3" w:semiHidden="1" w:unhideWhenUsed="1"/>
     <w:lsdException w:name="Balloon Text" w:semiHidden="1" w:unhideWhenUsed="1"/>
     <w:lsdException w:name="Table Grid" w:uiPriority="39"/>
+    <w:lsdException w:name="Table Theme" w:semiHidden="1" w:unhideWhenUsed="1"/>
     <w:lsdException w:name="Placeholder Text" w:semiHidden="1"/>
     <w:lsdException w:name="No Spacing" w:uiPriority="1" w:qFormat="1"/>
     <w:lsdException w:name="Light Shading" w:uiPriority="60"/>

</xml_diff>